<commit_message>
Docs: name change from solutions to ConsultUK
</commit_message>
<xml_diff>
--- a/Round-3/consultUK.docx
+++ b/Round-3/consultUK.docx
@@ -644,6 +644,24 @@
         <w:t xml:space="preserve"> Reduces information overload and ensures users stay informed about relevant policies.</w:t>
       </w:r>
     </w:p>
+    <w:p>
+      <w:pPr>
+        <w:pStyle w:val="Normal"/>
+        <w:spacing w:before="0" w:beforeAutospacing="off" w:after="0" w:afterAutospacing="off" w:line="420" w:lineRule="auto"/>
+        <w:rPr>
+          <w:rFonts w:ascii="Helvetica Neue" w:hAnsi="Helvetica Neue" w:eastAsia="Helvetica Neue" w:cs="Helvetica Neue"/>
+          <w:b w:val="0"/>
+          <w:bCs w:val="0"/>
+          <w:i w:val="0"/>
+          <w:iCs w:val="0"/>
+          <w:noProof w:val="0"/>
+          <w:color w:val="1B1C1D"/>
+          <w:sz w:val="24"/>
+          <w:szCs w:val="24"/>
+          <w:lang w:val="en-US"/>
+        </w:rPr>
+      </w:pPr>
+    </w:p>
     <w:p xmlns:wp14="http://schemas.microsoft.com/office/word/2010/wordml" wp14:paraId="2A49F517" wp14:textId="14CEC33B">
       <w:pPr>
         <w:pStyle w:val="ListParagraph"/>
@@ -1082,7 +1100,7 @@
         <w:t xml:space="preserve"> Enables data-driven policy decisions and facilitates responsive governance.</w:t>
       </w:r>
     </w:p>
-    <w:p xmlns:wp14="http://schemas.microsoft.com/office/word/2010/wordml" wp14:paraId="0EFB3CAD" wp14:textId="592A3DC1">
+    <w:p xmlns:wp14="http://schemas.microsoft.com/office/word/2010/wordml" wp14:paraId="0EFB3CAD" wp14:textId="60A581E3">
       <w:pPr>
         <w:pStyle w:val="ListParagraph"/>
         <w:numPr>
@@ -1116,7 +1134,7 @@
           <w:szCs w:val="24"/>
           <w:lang w:val="en-US"/>
         </w:rPr>
-        <w:t>AI-Driven Analysis &amp; Reporting (Backend):</w:t>
+        <w:t>AI-Driven Analysis &amp; Reporting:</w:t>
       </w:r>
       <w:r>
         <w:rPr>

</xml_diff>